<commit_message>
updated permit docs and a demo of cross model metric comparisons
</commit_message>
<xml_diff>
--- a/R/permitting/rivanna/lake_monticello_v05.docx
+++ b/R/permitting/rivanna/lake_monticello_v05.docx
@@ -7,43 +7,49 @@
         <w:pStyle w:val="Titre"/>
       </w:pPr>
       <w:r>
-        <w:t xml:space="preserve">Technical</w:t>
+        <w:t xml:space="preserve">VWP</w:t>
       </w:r>
       <w:r>
         <w:t xml:space="preserve"> </w:t>
       </w:r>
       <w:r>
-        <w:t xml:space="preserve">Evaluation</w:t>
+        <w:t xml:space="preserve">CIA</w:t>
       </w:r>
       <w:r>
         <w:t xml:space="preserve"> </w:t>
       </w:r>
       <w:r>
-        <w:t xml:space="preserve">–</w:t>
+        <w:t xml:space="preserve">Summary</w:t>
       </w:r>
       <w:r>
         <w:t xml:space="preserve"> </w:t>
       </w:r>
       <w:r>
-        <w:t xml:space="preserve">VWP</w:t>
+        <w:t xml:space="preserve">-</w:t>
       </w:r>
       <w:r>
         <w:t xml:space="preserve"> </w:t>
       </w:r>
       <w:r>
-        <w:t xml:space="preserve">19-2043</w:t>
+        <w:t xml:space="preserve">[INSERT</w:t>
       </w:r>
       <w:r>
         <w:t xml:space="preserve"> </w:t>
       </w:r>
       <w:r>
-        <w:t xml:space="preserve">Lake</w:t>
+        <w:t xml:space="preserve">PROJECT</w:t>
       </w:r>
       <w:r>
         <w:t xml:space="preserve"> </w:t>
       </w:r>
       <w:r>
-        <w:t xml:space="preserve">Monticello</w:t>
+        <w:t xml:space="preserve">NAME</w:t>
+      </w:r>
+      <w:r>
+        <w:t xml:space="preserve"> </w:t>
+      </w:r>
+      <w:r>
+        <w:t xml:space="preserve">HERE]</w:t>
       </w:r>
     </w:p>
     <w:p>
@@ -51,7 +57,7 @@
         <w:pStyle w:val="Date"/>
       </w:pPr>
       <w:r>
-        <w:t xml:space="preserve">01/24/2023</w:t>
+        <w:t xml:space="preserve">01/25/2023</w:t>
       </w:r>
     </w:p>
     <w:p>
@@ -169,63 +175,6 @@
           <w:bCs/>
           <w:b/>
         </w:rPr>
-        <w:t xml:space="preserve">Descriptive name for titles, ex: Proposed permit conditions with 90% flowby</w:t>
-      </w:r>
-      <w:r>
-        <w:t xml:space="preserve"> </w:t>
-      </w:r>
-      <w:r>
-        <w:t xml:space="preserve">(2020 Demand) - This scenario shows the current demand for all facilities as reported in the 2020 state water supply plan. Because of the size of the withdrawals, and amounts of stored water available to the Rivanna Water and Sewer Authority (RWSA) operations, point source effluents can make up a large proportion of low flows in the Rivanna River basin. Point source discharges are proportional to withdrawal, and as a result, low flows in the Rivanna basin can theoretically increase proportionally to increases in demand by RWSA. Therefore, this scenario explores whether current low-flows can expected to be lower than those that would occur under a</w:t>
-      </w:r>
-      <w:r>
-        <w:t xml:space="preserve"> </w:t>
-      </w:r>
-      <w:r>
-        <w:t xml:space="preserve">“</w:t>
-      </w:r>
-      <w:r>
-        <w:t xml:space="preserve">full permitted</w:t>
-      </w:r>
-      <w:r>
-        <w:t xml:space="preserve">”</w:t>
-      </w:r>
-      <w:r>
-        <w:t xml:space="preserve"> </w:t>
-      </w:r>
-      <w:r>
-        <w:t xml:space="preserve">or</w:t>
-      </w:r>
-      <w:r>
-        <w:t xml:space="preserve"> </w:t>
-      </w:r>
-      <w:r>
-        <w:t xml:space="preserve">“</w:t>
-      </w:r>
-      <w:r>
-        <w:t xml:space="preserve">projected future</w:t>
-      </w:r>
-      <w:r>
-        <w:t xml:space="preserve">”</w:t>
-      </w:r>
-      <w:r>
-        <w:t xml:space="preserve"> </w:t>
-      </w:r>
-      <w:r>
-        <w:t xml:space="preserve">demand scenarios when demand, and downstream discharges will increase.</w:t>
-      </w:r>
-    </w:p>
-    <w:p>
-      <w:pPr>
-        <w:numPr>
-          <w:ilvl w:val="0"/>
-          <w:numId w:val="1001"/>
-        </w:numPr>
-      </w:pPr>
-      <w:r>
-        <w:rPr>
-          <w:bCs/>
-          <w:b/>
-        </w:rPr>
         <w:t xml:space="preserve">Current Permit</w:t>
       </w:r>
       <w:r>
@@ -254,6 +203,43 @@
       </w:r>
       <w:r>
         <w:t xml:space="preserve">(Proposed Permit) - This scenario includes the same total annual demand as the current permit, however, it uses the historical mean monthly distribution to disaggregate that demand into realistic peak month demands that would be likely to occur in practice if this facility were in fact to require the fill 400 million gallons in a single year. In order to accommodate these more realistic demands, this model run introduces a single day withdrawal limit of 1.25 * the maximum average daily demand. As a result, this will result in higher demands in summer months such as July, August and September. This scenario also introduces a minimum instream flow (MIF), which is set at 90% of the previous days flow at the intake – in other words, allowable withdrawal cannot exceed 10% of the previous days flow.</w:t>
+      </w:r>
+    </w:p>
+    <w:p>
+      <w:pPr>
+        <w:numPr>
+          <w:ilvl w:val="0"/>
+          <w:numId w:val="1001"/>
+        </w:numPr>
+      </w:pPr>
+      <w:r>
+        <w:rPr>
+          <w:bCs/>
+          <w:b/>
+        </w:rPr>
+        <w:t xml:space="preserve">Descriptive name for titles, ex: Proposed permit conditions with 90% flowby</w:t>
+      </w:r>
+      <w:r>
+        <w:t xml:space="preserve"> </w:t>
+      </w:r>
+      <w:r>
+        <w:t xml:space="preserve">(Flow-by 90% (updated met)) - Details about this scenario to be used in the introduction to scenario analyses (but this is</w:t>
+      </w:r>
+      <w:r>
+        <w:t xml:space="preserve"> </w:t>
+      </w:r>
+      <w:r>
+        <w:rPr>
+          <w:iCs/>
+          <w:i/>
+        </w:rPr>
+        <w:t xml:space="preserve">not</w:t>
+      </w:r>
+      <w:r>
+        <w:t xml:space="preserve"> </w:t>
+      </w:r>
+      <w:r>
+        <w:t xml:space="preserve">the scenario analyses, that happens in scenario_analysis).</w:t>
       </w:r>
     </w:p>
     <w:bookmarkStart w:id="24" w:name="table-of-modeled-demand-limits"/>
@@ -279,7 +265,7 @@
       </w:tblGrid>
       <w:tr>
         <w:trPr>
-          <w:trHeight w:val="612" w:hRule="auto"/>
+          <w:trHeight w:val="617" w:hRule="auto"/>
           <w:tblHeader/>
         </w:trPr>
         header1
@@ -367,7 +353,7 @@
                 <w:szCs w:val="20"/>
                 <w:color w:val="000000"/>
               </w:rPr>
-              <w:t xml:space="preserve">2020 Demand</w:t>
+              <w:t xml:space="preserve">Current Permitted</w:t>
             </w:r>
           </w:p>
         </w:tc>
@@ -411,7 +397,7 @@
                 <w:szCs w:val="20"/>
                 <w:color w:val="000000"/>
               </w:rPr>
-              <w:t xml:space="preserve">Current Permitted</w:t>
+              <w:t xml:space="preserve">Proposed Permit</w:t>
             </w:r>
           </w:p>
         </w:tc>
@@ -455,7 +441,7 @@
                 <w:szCs w:val="20"/>
                 <w:color w:val="000000"/>
               </w:rPr>
-              <w:t xml:space="preserve">Proposed Permit</w:t>
+              <w:t xml:space="preserve">Flow-by 90% (updated met)</w:t>
             </w:r>
           </w:p>
         </w:tc>
@@ -549,7 +535,7 @@
                 <w:szCs w:val="18"/>
                 <w:color w:val="000000"/>
               </w:rPr>
-              <w:t xml:space="preserve">0.56</w:t>
+              <w:t xml:space="preserve">1.10</w:t>
             </w:r>
           </w:p>
         </w:tc>
@@ -731,51 +717,51 @@
                 <w:szCs w:val="18"/>
                 <w:color w:val="000000"/>
               </w:rPr>
+              <w:t xml:space="preserve">2.58</w:t>
+            </w:r>
+          </w:p>
+        </w:tc>
+        <w:tc>
+          <w:tcPr>
+            <w:tcBorders>
+              <w:bottom w:val="single" w:sz="8" w:space="0" w:color="666666"/>
+              <w:top w:val="single" w:sz="8" w:space="0" w:color="666666"/>
+              <w:left w:val="single" w:sz="8" w:space="0" w:color="666666"/>
+              <w:right w:val="single" w:sz="8" w:space="0" w:color="666666"/>
+            </w:tcBorders>
+            <w:shd w:val="clear" w:color="auto" w:fill="FFFFFF"/>
+            <w:tcMar>
+              <w:top w:w="0" w:type="dxa"/>
+              <w:bottom w:w="0" w:type="dxa"/>
+              <w:left w:w="0" w:type="dxa"/>
+              <w:right w:w="0" w:type="dxa"/>
+            </w:tcMar>
+            <w:vAlign w:val="center"/>
+          </w:tcPr>
+          <w:p>
+            <w:pPr>
+              <w:pStyle w:val="Normal"/>
+              <w:jc w:val="left"/>
+              <w:pBdr>
+                <w:bottom w:val="none" w:sz="0" w:space="0" w:color="000000"/>
+                <w:top w:val="none" w:sz="0" w:space="0" w:color="000000"/>
+                <w:left w:val="none" w:sz="0" w:space="0" w:color="000000"/>
+                <w:right w:val="none" w:sz="0" w:space="0" w:color="000000"/>
+              </w:pBdr>
+              <w:spacing w:after="100" w:before="100" w:line="240"/>
+              <w:ind w:firstLine="0" w:left="100" w:right="100"/>
+            </w:pPr>
+            <w:r>
+              <w:rPr>
+                <w:rFonts w:ascii="Arial" w:hAnsi="Arial" w:eastAsia="Arial" w:cs="Arial"/>
+                <w:i w:val="false"/>
+                <w:b w:val="false"/>
+                <w:u w:val="none"/>
+                <w:sz w:val="18"/>
+                <w:szCs w:val="18"/>
+                <w:color w:val="000000"/>
+              </w:rPr>
               <w:t xml:space="preserve">NA</w:t>
-            </w:r>
-          </w:p>
-        </w:tc>
-        <w:tc>
-          <w:tcPr>
-            <w:tcBorders>
-              <w:bottom w:val="single" w:sz="8" w:space="0" w:color="666666"/>
-              <w:top w:val="single" w:sz="8" w:space="0" w:color="666666"/>
-              <w:left w:val="single" w:sz="8" w:space="0" w:color="666666"/>
-              <w:right w:val="single" w:sz="8" w:space="0" w:color="666666"/>
-            </w:tcBorders>
-            <w:shd w:val="clear" w:color="auto" w:fill="FFFFFF"/>
-            <w:tcMar>
-              <w:top w:w="0" w:type="dxa"/>
-              <w:bottom w:w="0" w:type="dxa"/>
-              <w:left w:w="0" w:type="dxa"/>
-              <w:right w:w="0" w:type="dxa"/>
-            </w:tcMar>
-            <w:vAlign w:val="center"/>
-          </w:tcPr>
-          <w:p>
-            <w:pPr>
-              <w:pStyle w:val="Normal"/>
-              <w:jc w:val="left"/>
-              <w:pBdr>
-                <w:bottom w:val="none" w:sz="0" w:space="0" w:color="000000"/>
-                <w:top w:val="none" w:sz="0" w:space="0" w:color="000000"/>
-                <w:left w:val="none" w:sz="0" w:space="0" w:color="000000"/>
-                <w:right w:val="none" w:sz="0" w:space="0" w:color="000000"/>
-              </w:pBdr>
-              <w:spacing w:after="100" w:before="100" w:line="240"/>
-              <w:ind w:firstLine="0" w:left="100" w:right="100"/>
-            </w:pPr>
-            <w:r>
-              <w:rPr>
-                <w:rFonts w:ascii="Arial" w:hAnsi="Arial" w:eastAsia="Arial" w:cs="Arial"/>
-                <w:i w:val="false"/>
-                <w:b w:val="false"/>
-                <w:u w:val="none"/>
-                <w:sz w:val="18"/>
-                <w:szCs w:val="18"/>
-                <w:color w:val="000000"/>
-              </w:rPr>
-              <w:t xml:space="preserve">2.58</w:t>
             </w:r>
           </w:p>
         </w:tc>
@@ -913,7 +899,7 @@
                 <w:szCs w:val="18"/>
                 <w:color w:val="000000"/>
               </w:rPr>
-              <w:t xml:space="preserve">NA</w:t>
+              <w:t xml:space="preserve">400.00</w:t>
             </w:r>
           </w:p>
         </w:tc>
@@ -1552,7 +1538,7 @@
                 <w:szCs w:val="22"/>
                 <w:color w:val="000000"/>
               </w:rPr>
-              <w:t xml:space="preserve">109</w:t>
+              <w:t xml:space="preserve">108</w:t>
             </w:r>
           </w:p>
         </w:tc>
@@ -1596,7 +1582,7 @@
                 <w:szCs w:val="22"/>
                 <w:color w:val="000000"/>
               </w:rPr>
-              <w:t xml:space="preserve">156</w:t>
+              <w:t xml:space="preserve">152</w:t>
             </w:r>
           </w:p>
         </w:tc>
@@ -1640,7 +1626,7 @@
                 <w:szCs w:val="22"/>
                 <w:color w:val="000000"/>
               </w:rPr>
-              <w:t xml:space="preserve">296</w:t>
+              <w:t xml:space="preserve">286</w:t>
             </w:r>
           </w:p>
         </w:tc>
@@ -1684,7 +1670,7 @@
                 <w:szCs w:val="22"/>
                 <w:color w:val="000000"/>
               </w:rPr>
-              <w:t xml:space="preserve">361</w:t>
+              <w:t xml:space="preserve">346</w:t>
             </w:r>
           </w:p>
         </w:tc>
@@ -1728,7 +1714,7 @@
                 <w:szCs w:val="22"/>
                 <w:color w:val="000000"/>
               </w:rPr>
-              <w:t xml:space="preserve">615</w:t>
+              <w:t xml:space="preserve">596</w:t>
             </w:r>
           </w:p>
         </w:tc>
@@ -1772,7 +1758,7 @@
                 <w:szCs w:val="22"/>
                 <w:color w:val="000000"/>
               </w:rPr>
-              <w:t xml:space="preserve">854</w:t>
+              <w:t xml:space="preserve">848</w:t>
             </w:r>
           </w:p>
         </w:tc>
@@ -1866,7 +1852,7 @@
                 <w:szCs w:val="22"/>
                 <w:color w:val="000000"/>
               </w:rPr>
-              <w:t xml:space="preserve">52</w:t>
+              <w:t xml:space="preserve">51</w:t>
             </w:r>
           </w:p>
         </w:tc>
@@ -1910,7 +1896,7 @@
                 <w:szCs w:val="22"/>
                 <w:color w:val="000000"/>
               </w:rPr>
-              <w:t xml:space="preserve">165</w:t>
+              <w:t xml:space="preserve">158</w:t>
             </w:r>
           </w:p>
         </w:tc>
@@ -1954,7 +1940,7 @@
                 <w:szCs w:val="22"/>
                 <w:color w:val="000000"/>
               </w:rPr>
-              <w:t xml:space="preserve">233</w:t>
+              <w:t xml:space="preserve">226</w:t>
             </w:r>
           </w:p>
         </w:tc>
@@ -1998,7 +1984,7 @@
                 <w:szCs w:val="22"/>
                 <w:color w:val="000000"/>
               </w:rPr>
-              <w:t xml:space="preserve">388</w:t>
+              <w:t xml:space="preserve">375</w:t>
             </w:r>
           </w:p>
         </w:tc>
@@ -2042,7 +2028,7 @@
                 <w:szCs w:val="22"/>
                 <w:color w:val="000000"/>
               </w:rPr>
-              <w:t xml:space="preserve">436</w:t>
+              <w:t xml:space="preserve">427</w:t>
             </w:r>
           </w:p>
         </w:tc>
@@ -2086,7 +2072,7 @@
                 <w:szCs w:val="22"/>
                 <w:color w:val="000000"/>
               </w:rPr>
-              <w:t xml:space="preserve">660</w:t>
+              <w:t xml:space="preserve">647</w:t>
             </w:r>
           </w:p>
         </w:tc>
@@ -2130,7 +2116,7 @@
                 <w:szCs w:val="22"/>
                 <w:color w:val="000000"/>
               </w:rPr>
-              <w:t xml:space="preserve">923</w:t>
+              <w:t xml:space="preserve">916</w:t>
             </w:r>
           </w:p>
         </w:tc>
@@ -2224,7 +2210,7 @@
                 <w:szCs w:val="22"/>
                 <w:color w:val="000000"/>
               </w:rPr>
-              <w:t xml:space="preserve">47</w:t>
+              <w:t xml:space="preserve">46</w:t>
             </w:r>
           </w:p>
         </w:tc>
@@ -2268,7 +2254,7 @@
                 <w:szCs w:val="22"/>
                 <w:color w:val="000000"/>
               </w:rPr>
-              <w:t xml:space="preserve">145</w:t>
+              <w:t xml:space="preserve">141</w:t>
             </w:r>
           </w:p>
         </w:tc>
@@ -2312,7 +2298,7 @@
                 <w:szCs w:val="22"/>
                 <w:color w:val="000000"/>
               </w:rPr>
-              <w:t xml:space="preserve">201</w:t>
+              <w:t xml:space="preserve">196</w:t>
             </w:r>
           </w:p>
         </w:tc>
@@ -2356,7 +2342,7 @@
                 <w:szCs w:val="22"/>
                 <w:color w:val="000000"/>
               </w:rPr>
-              <w:t xml:space="preserve">409</w:t>
+              <w:t xml:space="preserve">394</w:t>
             </w:r>
           </w:p>
         </w:tc>
@@ -2400,7 +2386,7 @@
                 <w:szCs w:val="22"/>
                 <w:color w:val="000000"/>
               </w:rPr>
-              <w:t xml:space="preserve">472</w:t>
+              <w:t xml:space="preserve">459</w:t>
             </w:r>
           </w:p>
         </w:tc>
@@ -2444,7 +2430,7 @@
                 <w:szCs w:val="22"/>
                 <w:color w:val="000000"/>
               </w:rPr>
-              <w:t xml:space="preserve">740</w:t>
+              <w:t xml:space="preserve">720</w:t>
             </w:r>
           </w:p>
         </w:tc>
@@ -2488,7 +2474,7 @@
                 <w:szCs w:val="22"/>
                 <w:color w:val="000000"/>
               </w:rPr>
-              <w:t xml:space="preserve">1,064</w:t>
+              <w:t xml:space="preserve">1,044</w:t>
             </w:r>
           </w:p>
         </w:tc>
@@ -2582,7 +2568,7 @@
                 <w:szCs w:val="22"/>
                 <w:color w:val="000000"/>
               </w:rPr>
-              <w:t xml:space="preserve">61</w:t>
+              <w:t xml:space="preserve">60</w:t>
             </w:r>
           </w:p>
         </w:tc>
@@ -2626,7 +2612,7 @@
                 <w:szCs w:val="22"/>
                 <w:color w:val="000000"/>
               </w:rPr>
-              <w:t xml:space="preserve">148</w:t>
+              <w:t xml:space="preserve">142</w:t>
             </w:r>
           </w:p>
         </w:tc>
@@ -2670,7 +2656,7 @@
                 <w:szCs w:val="22"/>
                 <w:color w:val="000000"/>
               </w:rPr>
-              <w:t xml:space="preserve">192</w:t>
+              <w:t xml:space="preserve">185</w:t>
             </w:r>
           </w:p>
         </w:tc>
@@ -2714,7 +2700,7 @@
                 <w:szCs w:val="22"/>
                 <w:color w:val="000000"/>
               </w:rPr>
-              <w:t xml:space="preserve">352</w:t>
+              <w:t xml:space="preserve">335</w:t>
             </w:r>
           </w:p>
         </w:tc>
@@ -2758,7 +2744,7 @@
                 <w:szCs w:val="22"/>
                 <w:color w:val="000000"/>
               </w:rPr>
-              <w:t xml:space="preserve">398</w:t>
+              <w:t xml:space="preserve">382</w:t>
             </w:r>
           </w:p>
         </w:tc>
@@ -2802,7 +2788,7 @@
                 <w:szCs w:val="22"/>
                 <w:color w:val="000000"/>
               </w:rPr>
-              <w:t xml:space="preserve">570</w:t>
+              <w:t xml:space="preserve">551</w:t>
             </w:r>
           </w:p>
         </w:tc>
@@ -2846,7 +2832,7 @@
                 <w:szCs w:val="22"/>
                 <w:color w:val="000000"/>
               </w:rPr>
-              <w:t xml:space="preserve">886</w:t>
+              <w:t xml:space="preserve">872</w:t>
             </w:r>
           </w:p>
         </w:tc>
@@ -2984,7 +2970,7 @@
                 <w:szCs w:val="22"/>
                 <w:color w:val="000000"/>
               </w:rPr>
-              <w:t xml:space="preserve">154</w:t>
+              <w:t xml:space="preserve">147</w:t>
             </w:r>
           </w:p>
         </w:tc>
@@ -3028,7 +3014,7 @@
                 <w:szCs w:val="22"/>
                 <w:color w:val="000000"/>
               </w:rPr>
-              <w:t xml:space="preserve">197</w:t>
+              <w:t xml:space="preserve">191</w:t>
             </w:r>
           </w:p>
         </w:tc>
@@ -3072,7 +3058,7 @@
                 <w:szCs w:val="22"/>
                 <w:color w:val="000000"/>
               </w:rPr>
-              <w:t xml:space="preserve">297</w:t>
+              <w:t xml:space="preserve">290</w:t>
             </w:r>
           </w:p>
         </w:tc>
@@ -3116,7 +3102,7 @@
                 <w:szCs w:val="22"/>
                 <w:color w:val="000000"/>
               </w:rPr>
-              <w:t xml:space="preserve">333</w:t>
+              <w:t xml:space="preserve">323</w:t>
             </w:r>
           </w:p>
         </w:tc>
@@ -3160,7 +3146,7 @@
                 <w:szCs w:val="22"/>
                 <w:color w:val="000000"/>
               </w:rPr>
-              <w:t xml:space="preserve">502</w:t>
+              <w:t xml:space="preserve">490</w:t>
             </w:r>
           </w:p>
         </w:tc>
@@ -3204,7 +3190,7 @@
                 <w:szCs w:val="22"/>
                 <w:color w:val="000000"/>
               </w:rPr>
-              <w:t xml:space="preserve">745</w:t>
+              <w:t xml:space="preserve">735</w:t>
             </w:r>
           </w:p>
         </w:tc>
@@ -3298,7 +3284,7 @@
                 <w:szCs w:val="22"/>
                 <w:color w:val="000000"/>
               </w:rPr>
-              <w:t xml:space="preserve">47</w:t>
+              <w:t xml:space="preserve">42</w:t>
             </w:r>
           </w:p>
         </w:tc>
@@ -3342,7 +3328,7 @@
                 <w:szCs w:val="22"/>
                 <w:color w:val="000000"/>
               </w:rPr>
-              <w:t xml:space="preserve">77</w:t>
+              <w:t xml:space="preserve">76</w:t>
             </w:r>
           </w:p>
         </w:tc>
@@ -3386,7 +3372,7 @@
                 <w:szCs w:val="22"/>
                 <w:color w:val="000000"/>
               </w:rPr>
-              <w:t xml:space="preserve">106</w:t>
+              <w:t xml:space="preserve">99</w:t>
             </w:r>
           </w:p>
         </w:tc>
@@ -3430,7 +3416,7 @@
                 <w:szCs w:val="22"/>
                 <w:color w:val="000000"/>
               </w:rPr>
-              <w:t xml:space="preserve">208</w:t>
+              <w:t xml:space="preserve">200</w:t>
             </w:r>
           </w:p>
         </w:tc>
@@ -3474,7 +3460,7 @@
                 <w:szCs w:val="22"/>
                 <w:color w:val="000000"/>
               </w:rPr>
-              <w:t xml:space="preserve">235</w:t>
+              <w:t xml:space="preserve">227</w:t>
             </w:r>
           </w:p>
         </w:tc>
@@ -3518,7 +3504,7 @@
                 <w:szCs w:val="22"/>
                 <w:color w:val="000000"/>
               </w:rPr>
-              <w:t xml:space="preserve">336</w:t>
+              <w:t xml:space="preserve">322</w:t>
             </w:r>
           </w:p>
         </w:tc>
@@ -3562,7 +3548,7 @@
                 <w:szCs w:val="22"/>
                 <w:color w:val="000000"/>
               </w:rPr>
-              <w:t xml:space="preserve">504</w:t>
+              <w:t xml:space="preserve">494</w:t>
             </w:r>
           </w:p>
         </w:tc>
@@ -3700,7 +3686,7 @@
                 <w:szCs w:val="22"/>
                 <w:color w:val="000000"/>
               </w:rPr>
-              <w:t xml:space="preserve">68</w:t>
+              <w:t xml:space="preserve">66</w:t>
             </w:r>
           </w:p>
         </w:tc>
@@ -3744,7 +3730,7 @@
                 <w:szCs w:val="22"/>
                 <w:color w:val="000000"/>
               </w:rPr>
-              <w:t xml:space="preserve">79</w:t>
+              <w:t xml:space="preserve">78</w:t>
             </w:r>
           </w:p>
         </w:tc>
@@ -3788,7 +3774,7 @@
                 <w:szCs w:val="22"/>
                 <w:color w:val="000000"/>
               </w:rPr>
-              <w:t xml:space="preserve">116</w:t>
+              <w:t xml:space="preserve">112</w:t>
             </w:r>
           </w:p>
         </w:tc>
@@ -3832,7 +3818,7 @@
                 <w:szCs w:val="22"/>
                 <w:color w:val="000000"/>
               </w:rPr>
-              <w:t xml:space="preserve">129</w:t>
+              <w:t xml:space="preserve">123</w:t>
             </w:r>
           </w:p>
         </w:tc>
@@ -3876,7 +3862,7 @@
                 <w:szCs w:val="22"/>
                 <w:color w:val="000000"/>
               </w:rPr>
-              <w:t xml:space="preserve">192</w:t>
+              <w:t xml:space="preserve">188</w:t>
             </w:r>
           </w:p>
         </w:tc>
@@ -3920,7 +3906,7 @@
                 <w:szCs w:val="22"/>
                 <w:color w:val="000000"/>
               </w:rPr>
-              <w:t xml:space="preserve">308</w:t>
+              <w:t xml:space="preserve">302</w:t>
             </w:r>
           </w:p>
         </w:tc>
@@ -4014,7 +4000,7 @@
                 <w:szCs w:val="22"/>
                 <w:color w:val="000000"/>
               </w:rPr>
-              <w:t xml:space="preserve">35</w:t>
+              <w:t xml:space="preserve">34</w:t>
             </w:r>
           </w:p>
         </w:tc>
@@ -4058,7 +4044,7 @@
                 <w:szCs w:val="22"/>
                 <w:color w:val="000000"/>
               </w:rPr>
-              <w:t xml:space="preserve">58</w:t>
+              <w:t xml:space="preserve">57</w:t>
             </w:r>
           </w:p>
         </w:tc>
@@ -4146,7 +4132,7 @@
                 <w:szCs w:val="22"/>
                 <w:color w:val="000000"/>
               </w:rPr>
-              <w:t xml:space="preserve">98</w:t>
+              <w:t xml:space="preserve">95</w:t>
             </w:r>
           </w:p>
         </w:tc>
@@ -4190,7 +4176,7 @@
                 <w:szCs w:val="22"/>
                 <w:color w:val="000000"/>
               </w:rPr>
-              <w:t xml:space="preserve">111</w:t>
+              <w:t xml:space="preserve">105</w:t>
             </w:r>
           </w:p>
         </w:tc>
@@ -4234,7 +4220,7 @@
                 <w:szCs w:val="22"/>
                 <w:color w:val="000000"/>
               </w:rPr>
-              <w:t xml:space="preserve">172</w:t>
+              <w:t xml:space="preserve">165</w:t>
             </w:r>
           </w:p>
         </w:tc>
@@ -4278,7 +4264,7 @@
                 <w:szCs w:val="22"/>
                 <w:color w:val="000000"/>
               </w:rPr>
-              <w:t xml:space="preserve">260</w:t>
+              <w:t xml:space="preserve">256</w:t>
             </w:r>
           </w:p>
         </w:tc>
@@ -4416,7 +4402,7 @@
                 <w:szCs w:val="22"/>
                 <w:color w:val="000000"/>
               </w:rPr>
-              <w:t xml:space="preserve">50</w:t>
+              <w:t xml:space="preserve">49</w:t>
             </w:r>
           </w:p>
         </w:tc>
@@ -4460,7 +4446,7 @@
                 <w:szCs w:val="22"/>
                 <w:color w:val="000000"/>
               </w:rPr>
-              <w:t xml:space="preserve">60</w:t>
+              <w:t xml:space="preserve">58</w:t>
             </w:r>
           </w:p>
         </w:tc>
@@ -4504,7 +4490,7 @@
                 <w:szCs w:val="22"/>
                 <w:color w:val="000000"/>
               </w:rPr>
-              <w:t xml:space="preserve">81</w:t>
+              <w:t xml:space="preserve">80</w:t>
             </w:r>
           </w:p>
         </w:tc>
@@ -4548,7 +4534,7 @@
                 <w:szCs w:val="22"/>
                 <w:color w:val="000000"/>
               </w:rPr>
-              <w:t xml:space="preserve">91</w:t>
+              <w:t xml:space="preserve">88</w:t>
             </w:r>
           </w:p>
         </w:tc>
@@ -4592,7 +4578,7 @@
                 <w:szCs w:val="22"/>
                 <w:color w:val="000000"/>
               </w:rPr>
-              <w:t xml:space="preserve">158</w:t>
+              <w:t xml:space="preserve">150</w:t>
             </w:r>
           </w:p>
         </w:tc>
@@ -4636,7 +4622,7 @@
                 <w:szCs w:val="22"/>
                 <w:color w:val="000000"/>
               </w:rPr>
-              <w:t xml:space="preserve">466</w:t>
+              <w:t xml:space="preserve">462</w:t>
             </w:r>
           </w:p>
         </w:tc>
@@ -4730,7 +4716,7 @@
                 <w:szCs w:val="22"/>
                 <w:color w:val="000000"/>
               </w:rPr>
-              <w:t xml:space="preserve">8</w:t>
+              <w:t xml:space="preserve">3</w:t>
             </w:r>
           </w:p>
         </w:tc>
@@ -4774,7 +4760,7 @@
                 <w:szCs w:val="22"/>
                 <w:color w:val="000000"/>
               </w:rPr>
-              <w:t xml:space="preserve">47</w:t>
+              <w:t xml:space="preserve">45</w:t>
             </w:r>
           </w:p>
         </w:tc>
@@ -4818,7 +4804,7 @@
                 <w:szCs w:val="22"/>
                 <w:color w:val="000000"/>
               </w:rPr>
-              <w:t xml:space="preserve">61</w:t>
+              <w:t xml:space="preserve">58</w:t>
             </w:r>
           </w:p>
         </w:tc>
@@ -4862,7 +4848,7 @@
                 <w:szCs w:val="22"/>
                 <w:color w:val="000000"/>
               </w:rPr>
-              <w:t xml:space="preserve">97</w:t>
+              <w:t xml:space="preserve">95</w:t>
             </w:r>
           </w:p>
         </w:tc>
@@ -4906,7 +4892,7 @@
                 <w:szCs w:val="22"/>
                 <w:color w:val="000000"/>
               </w:rPr>
-              <w:t xml:space="preserve">114</w:t>
+              <w:t xml:space="preserve">111</w:t>
             </w:r>
           </w:p>
         </w:tc>
@@ -4950,7 +4936,7 @@
                 <w:szCs w:val="22"/>
                 <w:color w:val="000000"/>
               </w:rPr>
-              <w:t xml:space="preserve">241</w:t>
+              <w:t xml:space="preserve">240</w:t>
             </w:r>
           </w:p>
         </w:tc>
@@ -4994,7 +4980,7 @@
                 <w:szCs w:val="22"/>
                 <w:color w:val="000000"/>
               </w:rPr>
-              <w:t xml:space="preserve">485</w:t>
+              <w:t xml:space="preserve">481</w:t>
             </w:r>
           </w:p>
         </w:tc>
@@ -5132,7 +5118,7 @@
                 <w:szCs w:val="22"/>
                 <w:color w:val="000000"/>
               </w:rPr>
-              <w:t xml:space="preserve">46</w:t>
+              <w:t xml:space="preserve">45</w:t>
             </w:r>
           </w:p>
         </w:tc>
@@ -5220,7 +5206,7 @@
                 <w:szCs w:val="22"/>
                 <w:color w:val="000000"/>
               </w:rPr>
-              <w:t xml:space="preserve">138</w:t>
+              <w:t xml:space="preserve">135</w:t>
             </w:r>
           </w:p>
         </w:tc>
@@ -5264,7 +5250,7 @@
                 <w:szCs w:val="22"/>
                 <w:color w:val="000000"/>
               </w:rPr>
-              <w:t xml:space="preserve">166</w:t>
+              <w:t xml:space="preserve">162</w:t>
             </w:r>
           </w:p>
         </w:tc>
@@ -5308,7 +5294,7 @@
                 <w:szCs w:val="22"/>
                 <w:color w:val="000000"/>
               </w:rPr>
-              <w:t xml:space="preserve">313</w:t>
+              <w:t xml:space="preserve">309</w:t>
             </w:r>
           </w:p>
         </w:tc>
@@ -5352,7 +5338,7 @@
                 <w:szCs w:val="22"/>
                 <w:color w:val="000000"/>
               </w:rPr>
-              <w:t xml:space="preserve">648</w:t>
+              <w:t xml:space="preserve">643</w:t>
             </w:r>
           </w:p>
         </w:tc>
@@ -5490,7 +5476,7 @@
                 <w:szCs w:val="22"/>
                 <w:color w:val="000000"/>
               </w:rPr>
-              <w:t xml:space="preserve">50</w:t>
+              <w:t xml:space="preserve">49</w:t>
             </w:r>
           </w:p>
         </w:tc>
@@ -5534,7 +5520,7 @@
                 <w:szCs w:val="22"/>
                 <w:color w:val="000000"/>
               </w:rPr>
-              <w:t xml:space="preserve">98</w:t>
+              <w:t xml:space="preserve">97</w:t>
             </w:r>
           </w:p>
         </w:tc>
@@ -5578,7 +5564,7 @@
                 <w:szCs w:val="22"/>
                 <w:color w:val="000000"/>
               </w:rPr>
-              <w:t xml:space="preserve">286</w:t>
+              <w:t xml:space="preserve">276</w:t>
             </w:r>
           </w:p>
         </w:tc>
@@ -5622,7 +5608,7 @@
                 <w:szCs w:val="22"/>
                 <w:color w:val="000000"/>
               </w:rPr>
-              <w:t xml:space="preserve">338</w:t>
+              <w:t xml:space="preserve">326</w:t>
             </w:r>
           </w:p>
         </w:tc>
@@ -5666,7 +5652,7 @@
                 <w:szCs w:val="22"/>
                 <w:color w:val="000000"/>
               </w:rPr>
-              <w:t xml:space="preserve">580</w:t>
+              <w:t xml:space="preserve">560</w:t>
             </w:r>
           </w:p>
         </w:tc>
@@ -5710,7 +5696,7 @@
                 <w:szCs w:val="22"/>
                 <w:color w:val="000000"/>
               </w:rPr>
-              <w:t xml:space="preserve">820</w:t>
+              <w:t xml:space="preserve">813</w:t>
             </w:r>
           </w:p>
         </w:tc>
@@ -5765,17 +5751,17 @@
         <w:t xml:space="preserve"> </w:t>
       </w:r>
       <w:r>
-        <w:t xml:space="preserve">states that only 10% of flows in the given month are expected to be less than the indicated value, and therefore, 90% of the flows in that month are expected to be greater than the given value. For example, in the table below the 10% column states that 10% of flows within the month of January would be less than 156 cfs.</w:t>
+        <w:t xml:space="preserve">states that only 10% of flows in the given month are expected to be less than the indicated value, and therefore, 90% of the flows in that month are expected to be greater than the given value. For example, in the table below the 10% column states that 10% of flows within the month of January would be less than 152 cfs.</w:t>
       </w:r>
     </w:p>
     <w:bookmarkEnd w:id="24"/>
-    <w:bookmarkStart w:id="28" w:name="X1c126135e248e7244b536ea195eb34c8033c96e"/>
+    <w:bookmarkStart w:id="28" w:name="Xa1e9521665fa4099a7fc3eac233b431e3fae33c"/>
     <w:p>
       <w:pPr>
         <w:pStyle w:val="Titre2"/>
       </w:pPr>
       <w:r>
-        <w:t xml:space="preserve">Current Facility Base Demand Before Conservation: Current Permit</w:t>
+        <w:t xml:space="preserve">Current Facility Base Demand Before Conservation: Descriptive name for titles, ex: Proposed permit conditions with 90% flowby</w:t>
       </w:r>
     </w:p>
     <w:p>
@@ -5792,7 +5778,7 @@
               <a:graphicData uri="http://schemas.openxmlformats.org/drawingml/2006/picture">
                 <pic:pic>
                   <pic:nvPicPr>
-                    <pic:cNvPr descr="http://deq1.bse.vt.edu:81/data/proj3/out/fig.monthly_demand.340406.400.png" id="2" name="Picture"/>
+                    <pic:cNvPr descr="http://deq1.bse.vt.edu:81/data/proj3/out/fig.monthly_demand.340406.6001.png" id="2" name="Picture"/>
                     <pic:cNvPicPr>
                       <a:picLocks noChangeArrowheads="1" noChangeAspect="1"/>
                     </pic:cNvPicPr>
@@ -5876,13 +5862,13 @@
           <w:bCs/>
           <w:b/>
         </w:rPr>
-        <w:t xml:space="preserve">Descriptive name for titles, ex: Proposed permit conditions with 90% flowby</w:t>
+        <w:t xml:space="preserve">Current Permit</w:t>
       </w:r>
       <w:r>
         <w:t xml:space="preserve"> </w:t>
       </w:r>
       <w:r>
-        <w:t xml:space="preserve">- Despite aveage point source discharges decreasing from over 15mgd in the full permit scenarios to less than 10mgd in this current scenario, low flows at the Lake Monticello intake remain very similar. The 90 day low flow at the intake is less than 0.1 cfs different, while the 30-day low flow at the intake decreases approximately 10% from 34 to 31 cfs, which could reduce available water by approximately 0.2 MGD at the intake with a 90% Minimum Instream Flow(MIF).</w:t>
+        <w:t xml:space="preserve">- This scenario shows a minimum daily flow at the intake of 16 cfs, or approximately 10 MGD, which provides for the 1.1 mgd requested demand under all circumstances. The current permit does not have a minimum instream flow (MIF) provision, however, the cumulative impacts analysis suggests that this demand will have a maximum flow reduction of less than 10% during all but a single month of the simulated period.</w:t>
       </w:r>
     </w:p>
     <w:p>
@@ -5898,13 +5884,13 @@
           <w:bCs/>
           <w:b/>
         </w:rPr>
-        <w:t xml:space="preserve">Current Permit</w:t>
+        <w:t xml:space="preserve">Proposed Permit</w:t>
       </w:r>
       <w:r>
         <w:t xml:space="preserve"> </w:t>
       </w:r>
       <w:r>
-        <w:t xml:space="preserve">- This scenario shows a minimum daily flow at the intake of 16 cfs, or approximately 10 MGD, which provides for the 1.1 mgd requested demand under all circumstances. The current permit does not have a minimum instream flow (MIF) provision, however, the cumulative impacts analysis suggests that this demand will have a maximum flow reduction of less than 10% during all but a single month of the simulated period.</w:t>
+        <w:t xml:space="preserve">- The introduction of a 90% flow-by in this proposed scenario results in only 3 days in which drought conservation would be required to reduce demands by 0.1 MGD. This 0.1 MGD is less than a 10% reduction of the maximum demand over a period of 3 days. All remaining days in the 30-years simulation result in zero un-met demands.</w:t>
       </w:r>
     </w:p>
     <w:p>
@@ -5920,7 +5906,7 @@
           <w:bCs/>
           <w:b/>
         </w:rPr>
-        <w:t xml:space="preserve">Proposed Permit</w:t>
+        <w:t xml:space="preserve">Descriptive name for titles, ex: Proposed permit conditions with 90% flowby</w:t>
       </w:r>
       <w:r>
         <w:t xml:space="preserve"> </w:t>
@@ -5964,7 +5950,7 @@
         <w:t xml:space="preserve"> </w:t>
       </w:r>
       <w:r>
-        <w:t xml:space="preserve">- If this scenario is the preferred scenario, add remarks here for inclusion in final analysis.</w:t>
+        <w:t xml:space="preserve">- Given the concerns surround threatened and endangered species in this watershed, the 90% flow-by scenario is recommended. The results of the model suggest that no actual operational changes would be required to meet the 90% flow-by, since under conditions of drought emergency, users in the watershed would likely be implementing conservation actions.</w:t>
       </w:r>
     </w:p>
     <w:bookmarkEnd w:id="31"/>
@@ -6141,7 +6127,7 @@
       </w:tblGrid>
       <w:tr>
         <w:trPr>
-          <w:trHeight w:val="612" w:hRule="auto"/>
+          <w:trHeight w:val="617" w:hRule="auto"/>
           <w:tblHeader/>
         </w:trPr>
         header 1
@@ -6229,7 +6215,7 @@
                 <w:szCs w:val="22"/>
                 <w:color w:val="000000"/>
               </w:rPr>
-              <w:t xml:space="preserve">2020 Demand</w:t>
+              <w:t xml:space="preserve">Current Permitted</w:t>
             </w:r>
           </w:p>
         </w:tc>
@@ -6273,7 +6259,7 @@
                 <w:szCs w:val="22"/>
                 <w:color w:val="000000"/>
               </w:rPr>
-              <w:t xml:space="preserve">Current Permitted</w:t>
+              <w:t xml:space="preserve">Proposed Permit</w:t>
             </w:r>
           </w:p>
         </w:tc>
@@ -6317,7 +6303,7 @@
                 <w:szCs w:val="22"/>
                 <w:color w:val="000000"/>
               </w:rPr>
-              <w:t xml:space="preserve">Proposed Permit</w:t>
+              <w:t xml:space="preserve">Flow-by 90% (updated met)</w:t>
             </w:r>
           </w:p>
         </w:tc>
@@ -6593,7 +6579,7 @@
                 <w:szCs w:val="18"/>
                 <w:color w:val="000000"/>
               </w:rPr>
-              <w:t xml:space="preserve">663.87</w:t>
+              <w:t xml:space="preserve">662.19</w:t>
             </w:r>
           </w:p>
         </w:tc>
@@ -6637,7 +6623,7 @@
                 <w:szCs w:val="18"/>
                 <w:color w:val="000000"/>
               </w:rPr>
-              <w:t xml:space="preserve">662.19</w:t>
+              <w:t xml:space="preserve">662.22</w:t>
             </w:r>
           </w:p>
         </w:tc>
@@ -6681,7 +6667,7 @@
                 <w:szCs w:val="18"/>
                 <w:color w:val="000000"/>
               </w:rPr>
-              <w:t xml:space="preserve">662.22</w:t>
+              <w:t xml:space="preserve">653.9</w:t>
             </w:r>
           </w:p>
         </w:tc>
@@ -6957,7 +6943,7 @@
                 <w:szCs w:val="18"/>
                 <w:color w:val="000000"/>
               </w:rPr>
-              <w:t xml:space="preserve">31.1</w:t>
+              <w:t xml:space="preserve">32.81</w:t>
             </w:r>
           </w:p>
         </w:tc>
@@ -7001,7 +6987,7 @@
                 <w:szCs w:val="18"/>
                 <w:color w:val="000000"/>
               </w:rPr>
-              <w:t xml:space="preserve">32.81</w:t>
+              <w:t xml:space="preserve">32.77</w:t>
             </w:r>
           </w:p>
         </w:tc>
@@ -7045,7 +7031,7 @@
                 <w:szCs w:val="18"/>
                 <w:color w:val="000000"/>
               </w:rPr>
-              <w:t xml:space="preserve">32.77</w:t>
+              <w:t xml:space="preserve">32.45</w:t>
             </w:r>
           </w:p>
         </w:tc>
@@ -7139,7 +7125,7 @@
                 <w:szCs w:val="18"/>
                 <w:color w:val="000000"/>
               </w:rPr>
-              <w:t xml:space="preserve">74.4</w:t>
+              <w:t xml:space="preserve">74.07</w:t>
             </w:r>
           </w:p>
         </w:tc>
@@ -7183,7 +7169,7 @@
                 <w:szCs w:val="18"/>
                 <w:color w:val="000000"/>
               </w:rPr>
-              <w:t xml:space="preserve">74.07</w:t>
+              <w:t xml:space="preserve">74.03</w:t>
             </w:r>
           </w:p>
         </w:tc>
@@ -7227,7 +7213,7 @@
                 <w:szCs w:val="18"/>
                 <w:color w:val="000000"/>
               </w:rPr>
-              <w:t xml:space="preserve">74.03</w:t>
+              <w:t xml:space="preserve">73.75</w:t>
             </w:r>
           </w:p>
         </w:tc>
@@ -7321,7 +7307,7 @@
                 <w:szCs w:val="18"/>
                 <w:color w:val="000000"/>
               </w:rPr>
-              <w:t xml:space="preserve">0.01</w:t>
+              <w:t xml:space="preserve">0.02</w:t>
             </w:r>
           </w:p>
         </w:tc>
@@ -7503,7 +7489,7 @@
                 <w:szCs w:val="18"/>
                 <w:color w:val="000000"/>
               </w:rPr>
-              <w:t xml:space="preserve">15.88</w:t>
+              <w:t xml:space="preserve">21.74</w:t>
             </w:r>
           </w:p>
         </w:tc>
@@ -7591,7 +7577,7 @@
                 <w:szCs w:val="18"/>
                 <w:color w:val="000000"/>
               </w:rPr>
-              <w:t xml:space="preserve">21.74</w:t>
+              <w:t xml:space="preserve">21.73</w:t>
             </w:r>
           </w:p>
         </w:tc>
@@ -7685,7 +7671,7 @@
                 <w:szCs w:val="18"/>
                 <w:color w:val="000000"/>
               </w:rPr>
-              <w:t xml:space="preserve">9.49</w:t>
+              <w:t xml:space="preserve">14.43</w:t>
             </w:r>
           </w:p>
         </w:tc>
@@ -7729,7 +7715,7 @@
                 <w:szCs w:val="18"/>
                 <w:color w:val="000000"/>
               </w:rPr>
-              <w:t xml:space="preserve">14.43</w:t>
+              <w:t xml:space="preserve">14.31</w:t>
             </w:r>
           </w:p>
         </w:tc>
@@ -7773,7 +7759,7 @@
                 <w:szCs w:val="18"/>
                 <w:color w:val="000000"/>
               </w:rPr>
-              <w:t xml:space="preserve">14.31</w:t>
+              <w:t xml:space="preserve">14.44</w:t>
             </w:r>
           </w:p>
         </w:tc>
@@ -7867,7 +7853,7 @@
                 <w:szCs w:val="18"/>
                 <w:color w:val="000000"/>
               </w:rPr>
-              <w:t xml:space="preserve">0.85</w:t>
+              <w:t xml:space="preserve">1.35</w:t>
             </w:r>
           </w:p>
         </w:tc>
@@ -8049,7 +8035,7 @@
                 <w:szCs w:val="18"/>
                 <w:color w:val="000000"/>
               </w:rPr>
-              <w:t xml:space="preserve">9.05</w:t>
+              <w:t xml:space="preserve">13.87</w:t>
             </w:r>
           </w:p>
         </w:tc>
@@ -8413,7 +8399,7 @@
                 <w:szCs w:val="18"/>
                 <w:color w:val="000000"/>
               </w:rPr>
-              <w:t xml:space="preserve">229.32</w:t>
+              <w:t xml:space="preserve">399.73</w:t>
             </w:r>
           </w:p>
         </w:tc>
@@ -8595,7 +8581,7 @@
                 <w:szCs w:val="18"/>
                 <w:color w:val="000000"/>
               </w:rPr>
-              <w:t xml:space="preserve">229.32</w:t>
+              <w:t xml:space="preserve">399.73</w:t>
             </w:r>
           </w:p>
         </w:tc>
@@ -8639,51 +8625,51 @@
                 <w:szCs w:val="18"/>
                 <w:color w:val="000000"/>
               </w:rPr>
+              <w:t xml:space="preserve">399.7</w:t>
+            </w:r>
+          </w:p>
+        </w:tc>
+        <w:tc>
+          <w:tcPr>
+            <w:tcBorders>
+              <w:bottom w:val="single" w:sz="8" w:space="0" w:color="666666"/>
+              <w:top w:val="single" w:sz="8" w:space="0" w:color="666666"/>
+              <w:left w:val="single" w:sz="8" w:space="0" w:color="666666"/>
+              <w:right w:val="single" w:sz="8" w:space="0" w:color="666666"/>
+            </w:tcBorders>
+            <w:shd w:val="clear" w:color="auto" w:fill="FFFFFF"/>
+            <w:tcMar>
+              <w:top w:w="0" w:type="dxa"/>
+              <w:bottom w:w="0" w:type="dxa"/>
+              <w:left w:w="0" w:type="dxa"/>
+              <w:right w:w="0" w:type="dxa"/>
+            </w:tcMar>
+            <w:vAlign w:val="center"/>
+          </w:tcPr>
+          <w:p>
+            <w:pPr>
+              <w:pStyle w:val="Normal"/>
+              <w:jc w:val="left"/>
+              <w:pBdr>
+                <w:bottom w:val="none" w:sz="0" w:space="0" w:color="000000"/>
+                <w:top w:val="none" w:sz="0" w:space="0" w:color="000000"/>
+                <w:left w:val="none" w:sz="0" w:space="0" w:color="000000"/>
+                <w:right w:val="none" w:sz="0" w:space="0" w:color="000000"/>
+              </w:pBdr>
+              <w:spacing w:after="100" w:before="100" w:line="240"/>
+              <w:ind w:firstLine="0" w:left="100" w:right="100"/>
+            </w:pPr>
+            <w:r>
+              <w:rPr>
+                <w:rFonts w:ascii="Arial" w:hAnsi="Arial" w:eastAsia="Arial" w:cs="Arial"/>
+                <w:i w:val="false"/>
+                <w:b w:val="false"/>
+                <w:u w:val="none"/>
+                <w:sz w:val="18"/>
+                <w:szCs w:val="18"/>
+                <w:color w:val="000000"/>
+              </w:rPr>
               <w:t xml:space="preserve">399.73</w:t>
-            </w:r>
-          </w:p>
-        </w:tc>
-        <w:tc>
-          <w:tcPr>
-            <w:tcBorders>
-              <w:bottom w:val="single" w:sz="8" w:space="0" w:color="666666"/>
-              <w:top w:val="single" w:sz="8" w:space="0" w:color="666666"/>
-              <w:left w:val="single" w:sz="8" w:space="0" w:color="666666"/>
-              <w:right w:val="single" w:sz="8" w:space="0" w:color="666666"/>
-            </w:tcBorders>
-            <w:shd w:val="clear" w:color="auto" w:fill="FFFFFF"/>
-            <w:tcMar>
-              <w:top w:w="0" w:type="dxa"/>
-              <w:bottom w:w="0" w:type="dxa"/>
-              <w:left w:w="0" w:type="dxa"/>
-              <w:right w:w="0" w:type="dxa"/>
-            </w:tcMar>
-            <w:vAlign w:val="center"/>
-          </w:tcPr>
-          <w:p>
-            <w:pPr>
-              <w:pStyle w:val="Normal"/>
-              <w:jc w:val="left"/>
-              <w:pBdr>
-                <w:bottom w:val="none" w:sz="0" w:space="0" w:color="000000"/>
-                <w:top w:val="none" w:sz="0" w:space="0" w:color="000000"/>
-                <w:left w:val="none" w:sz="0" w:space="0" w:color="000000"/>
-                <w:right w:val="none" w:sz="0" w:space="0" w:color="000000"/>
-              </w:pBdr>
-              <w:spacing w:after="100" w:before="100" w:line="240"/>
-              <w:ind w:firstLine="0" w:left="100" w:right="100"/>
-            </w:pPr>
-            <w:r>
-              <w:rPr>
-                <w:rFonts w:ascii="Arial" w:hAnsi="Arial" w:eastAsia="Arial" w:cs="Arial"/>
-                <w:i w:val="false"/>
-                <w:b w:val="false"/>
-                <w:u w:val="none"/>
-                <w:sz w:val="18"/>
-                <w:szCs w:val="18"/>
-                <w:color w:val="000000"/>
-              </w:rPr>
-              <w:t xml:space="preserve">399.7</w:t>
             </w:r>
           </w:p>
         </w:tc>
@@ -8821,51 +8807,51 @@
                 <w:szCs w:val="18"/>
                 <w:color w:val="000000"/>
               </w:rPr>
+              <w:t xml:space="preserve">0.03</w:t>
+            </w:r>
+          </w:p>
+        </w:tc>
+        <w:tc>
+          <w:tcPr>
+            <w:tcBorders>
+              <w:bottom w:val="single" w:sz="8" w:space="0" w:color="666666"/>
+              <w:top w:val="single" w:sz="8" w:space="0" w:color="666666"/>
+              <w:left w:val="single" w:sz="8" w:space="0" w:color="666666"/>
+              <w:right w:val="single" w:sz="8" w:space="0" w:color="666666"/>
+            </w:tcBorders>
+            <w:shd w:val="clear" w:color="auto" w:fill="FFFFFF"/>
+            <w:tcMar>
+              <w:top w:w="0" w:type="dxa"/>
+              <w:bottom w:w="0" w:type="dxa"/>
+              <w:left w:w="0" w:type="dxa"/>
+              <w:right w:w="0" w:type="dxa"/>
+            </w:tcMar>
+            <w:vAlign w:val="center"/>
+          </w:tcPr>
+          <w:p>
+            <w:pPr>
+              <w:pStyle w:val="Normal"/>
+              <w:jc w:val="left"/>
+              <w:pBdr>
+                <w:bottom w:val="none" w:sz="0" w:space="0" w:color="000000"/>
+                <w:top w:val="none" w:sz="0" w:space="0" w:color="000000"/>
+                <w:left w:val="none" w:sz="0" w:space="0" w:color="000000"/>
+                <w:right w:val="none" w:sz="0" w:space="0" w:color="000000"/>
+              </w:pBdr>
+              <w:spacing w:after="100" w:before="100" w:line="240"/>
+              <w:ind w:firstLine="0" w:left="100" w:right="100"/>
+            </w:pPr>
+            <w:r>
+              <w:rPr>
+                <w:rFonts w:ascii="Arial" w:hAnsi="Arial" w:eastAsia="Arial" w:cs="Arial"/>
+                <w:i w:val="false"/>
+                <w:b w:val="false"/>
+                <w:u w:val="none"/>
+                <w:sz w:val="18"/>
+                <w:szCs w:val="18"/>
+                <w:color w:val="000000"/>
+              </w:rPr>
               <w:t xml:space="preserve">0</w:t>
-            </w:r>
-          </w:p>
-        </w:tc>
-        <w:tc>
-          <w:tcPr>
-            <w:tcBorders>
-              <w:bottom w:val="single" w:sz="8" w:space="0" w:color="666666"/>
-              <w:top w:val="single" w:sz="8" w:space="0" w:color="666666"/>
-              <w:left w:val="single" w:sz="8" w:space="0" w:color="666666"/>
-              <w:right w:val="single" w:sz="8" w:space="0" w:color="666666"/>
-            </w:tcBorders>
-            <w:shd w:val="clear" w:color="auto" w:fill="FFFFFF"/>
-            <w:tcMar>
-              <w:top w:w="0" w:type="dxa"/>
-              <w:bottom w:w="0" w:type="dxa"/>
-              <w:left w:w="0" w:type="dxa"/>
-              <w:right w:w="0" w:type="dxa"/>
-            </w:tcMar>
-            <w:vAlign w:val="center"/>
-          </w:tcPr>
-          <w:p>
-            <w:pPr>
-              <w:pStyle w:val="Normal"/>
-              <w:jc w:val="left"/>
-              <w:pBdr>
-                <w:bottom w:val="none" w:sz="0" w:space="0" w:color="000000"/>
-                <w:top w:val="none" w:sz="0" w:space="0" w:color="000000"/>
-                <w:left w:val="none" w:sz="0" w:space="0" w:color="000000"/>
-                <w:right w:val="none" w:sz="0" w:space="0" w:color="000000"/>
-              </w:pBdr>
-              <w:spacing w:after="100" w:before="100" w:line="240"/>
-              <w:ind w:firstLine="0" w:left="100" w:right="100"/>
-            </w:pPr>
-            <w:r>
-              <w:rPr>
-                <w:rFonts w:ascii="Arial" w:hAnsi="Arial" w:eastAsia="Arial" w:cs="Arial"/>
-                <w:i w:val="false"/>
-                <w:b w:val="false"/>
-                <w:u w:val="none"/>
-                <w:sz w:val="18"/>
-                <w:szCs w:val="18"/>
-                <w:color w:val="000000"/>
-              </w:rPr>
-              <w:t xml:space="preserve">0.03</w:t>
             </w:r>
           </w:p>
         </w:tc>
@@ -8959,7 +8945,7 @@
                 <w:szCs w:val="18"/>
                 <w:color w:val="000000"/>
               </w:rPr>
-              <w:t xml:space="preserve">0.63</w:t>
+              <w:t xml:space="preserve">1.1</w:t>
             </w:r>
           </w:p>
         </w:tc>
@@ -9141,7 +9127,7 @@
                 <w:szCs w:val="18"/>
                 <w:color w:val="000000"/>
               </w:rPr>
-              <w:t xml:space="preserve">0.63</w:t>
+              <w:t xml:space="preserve">1.1</w:t>
             </w:r>
           </w:p>
         </w:tc>
@@ -9323,7 +9309,7 @@
                 <w:szCs w:val="18"/>
                 <w:color w:val="000000"/>
               </w:rPr>
-              <w:t xml:space="preserve">0.51</w:t>
+              <w:t xml:space="preserve">0.89</w:t>
             </w:r>
           </w:p>
         </w:tc>
@@ -9731,51 +9717,51 @@
                 <w:szCs w:val="18"/>
                 <w:color w:val="000000"/>
               </w:rPr>
+              <w:t xml:space="preserve">0.03</w:t>
+            </w:r>
+          </w:p>
+        </w:tc>
+        <w:tc>
+          <w:tcPr>
+            <w:tcBorders>
+              <w:bottom w:val="single" w:sz="8" w:space="0" w:color="666666"/>
+              <w:top w:val="single" w:sz="8" w:space="0" w:color="666666"/>
+              <w:left w:val="single" w:sz="8" w:space="0" w:color="666666"/>
+              <w:right w:val="single" w:sz="8" w:space="0" w:color="666666"/>
+            </w:tcBorders>
+            <w:shd w:val="clear" w:color="auto" w:fill="FFFFFF"/>
+            <w:tcMar>
+              <w:top w:w="0" w:type="dxa"/>
+              <w:bottom w:w="0" w:type="dxa"/>
+              <w:left w:w="0" w:type="dxa"/>
+              <w:right w:w="0" w:type="dxa"/>
+            </w:tcMar>
+            <w:vAlign w:val="center"/>
+          </w:tcPr>
+          <w:p>
+            <w:pPr>
+              <w:pStyle w:val="Normal"/>
+              <w:jc w:val="left"/>
+              <w:pBdr>
+                <w:bottom w:val="none" w:sz="0" w:space="0" w:color="000000"/>
+                <w:top w:val="none" w:sz="0" w:space="0" w:color="000000"/>
+                <w:left w:val="none" w:sz="0" w:space="0" w:color="000000"/>
+                <w:right w:val="none" w:sz="0" w:space="0" w:color="000000"/>
+              </w:pBdr>
+              <w:spacing w:after="100" w:before="100" w:line="240"/>
+              <w:ind w:firstLine="0" w:left="100" w:right="100"/>
+            </w:pPr>
+            <w:r>
+              <w:rPr>
+                <w:rFonts w:ascii="Arial" w:hAnsi="Arial" w:eastAsia="Arial" w:cs="Arial"/>
+                <w:i w:val="false"/>
+                <w:b w:val="false"/>
+                <w:u w:val="none"/>
+                <w:sz w:val="18"/>
+                <w:szCs w:val="18"/>
+                <w:color w:val="000000"/>
+              </w:rPr>
               <w:t xml:space="preserve">0</w:t>
-            </w:r>
-          </w:p>
-        </w:tc>
-        <w:tc>
-          <w:tcPr>
-            <w:tcBorders>
-              <w:bottom w:val="single" w:sz="8" w:space="0" w:color="666666"/>
-              <w:top w:val="single" w:sz="8" w:space="0" w:color="666666"/>
-              <w:left w:val="single" w:sz="8" w:space="0" w:color="666666"/>
-              <w:right w:val="single" w:sz="8" w:space="0" w:color="666666"/>
-            </w:tcBorders>
-            <w:shd w:val="clear" w:color="auto" w:fill="FFFFFF"/>
-            <w:tcMar>
-              <w:top w:w="0" w:type="dxa"/>
-              <w:bottom w:w="0" w:type="dxa"/>
-              <w:left w:w="0" w:type="dxa"/>
-              <w:right w:w="0" w:type="dxa"/>
-            </w:tcMar>
-            <w:vAlign w:val="center"/>
-          </w:tcPr>
-          <w:p>
-            <w:pPr>
-              <w:pStyle w:val="Normal"/>
-              <w:jc w:val="left"/>
-              <w:pBdr>
-                <w:bottom w:val="none" w:sz="0" w:space="0" w:color="000000"/>
-                <w:top w:val="none" w:sz="0" w:space="0" w:color="000000"/>
-                <w:left w:val="none" w:sz="0" w:space="0" w:color="000000"/>
-                <w:right w:val="none" w:sz="0" w:space="0" w:color="000000"/>
-              </w:pBdr>
-              <w:spacing w:after="100" w:before="100" w:line="240"/>
-              <w:ind w:firstLine="0" w:left="100" w:right="100"/>
-            </w:pPr>
-            <w:r>
-              <w:rPr>
-                <w:rFonts w:ascii="Arial" w:hAnsi="Arial" w:eastAsia="Arial" w:cs="Arial"/>
-                <w:i w:val="false"/>
-                <w:b w:val="false"/>
-                <w:u w:val="none"/>
-                <w:sz w:val="18"/>
-                <w:szCs w:val="18"/>
-                <w:color w:val="000000"/>
-              </w:rPr>
-              <w:t xml:space="preserve">0.03</w:t>
             </w:r>
           </w:p>
         </w:tc>
@@ -9825,7 +9811,7 @@
         <w:t xml:space="preserve">“</w:t>
       </w:r>
       <w:r>
-        <w:t xml:space="preserve">No active impoundment found for run id runid_200</w:t>
+        <w:t xml:space="preserve">No active impoundment found for run id runid_400</w:t>
       </w:r>
       <w:r>
         <w:t xml:space="preserve">”</w:t>
@@ -9843,7 +9829,7 @@
         <w:t xml:space="preserve">“</w:t>
       </w:r>
       <w:r>
-        <w:t xml:space="preserve">No active impoundment found for run id runid_400</w:t>
+        <w:t xml:space="preserve">No active impoundment found for run id runid_600</w:t>
       </w:r>
       <w:r>
         <w:t xml:space="preserve">”</w:t>
@@ -9861,7 +9847,7 @@
         <w:t xml:space="preserve">“</w:t>
       </w:r>
       <w:r>
-        <w:t xml:space="preserve">No active impoundment found for run id runid_600</w:t>
+        <w:t xml:space="preserve">No active impoundment found for run id runid_6001</w:t>
       </w:r>
       <w:r>
         <w:t xml:space="preserve">”</w:t>
@@ -9890,13 +9876,13 @@
         <w:t xml:space="preserve">Heatmaps are data plotting tools that help visualize data as magnitudes of color intensity. The following heatmaps depict the number of days with unmet demands for each month of the simulation (due to demands exceeding allowable withdrawal at the intake based on the cumulative conditions in the watershed and the flow-by rules in effect). The heatmap cells show the amount of unmet demand for each month [Number of Unmet Days &amp; Amount (MGD)]. Hydrographs are shown for the period of the simulation with greatest unmet demand.</w:t>
       </w:r>
     </w:p>
-    <w:bookmarkStart w:id="41" w:name="heatmap-2020-demand"/>
+    <w:bookmarkStart w:id="41" w:name="heatmap-current-permitted"/>
     <w:p>
       <w:pPr>
         <w:pStyle w:val="Titre4"/>
       </w:pPr>
       <w:r>
-        <w:t xml:space="preserve">Heatmap: 2020 Demand</w:t>
+        <w:t xml:space="preserve">Heatmap: Current Permitted</w:t>
       </w:r>
     </w:p>
     <w:p>
@@ -9913,7 +9899,7 @@
               <a:graphicData uri="http://schemas.openxmlformats.org/drawingml/2006/picture">
                 <pic:pic>
                   <pic:nvPicPr>
-                    <pic:cNvPr descr="http://deq1.bse.vt.edu:81/data/proj3/out/fig.unmet_heatmap_amt.340406.200.png" id="6" name="Picture"/>
+                    <pic:cNvPr descr="http://deq1.bse.vt.edu:81/data/proj3/out/fig.unmet_heatmap_amt.340406.400.png" id="6" name="Picture"/>
                     <pic:cNvPicPr>
                       <a:picLocks noChangeArrowheads="1" noChangeAspect="1"/>
                     </pic:cNvPicPr>
@@ -9947,13 +9933,13 @@
       </w:r>
     </w:p>
     <w:bookmarkEnd w:id="41"/>
-    <w:bookmarkStart w:id="45" w:name="hydrograph-2020-demand"/>
+    <w:bookmarkStart w:id="45" w:name="hydrograph-current-permitted"/>
     <w:p>
       <w:pPr>
         <w:pStyle w:val="Titre4"/>
       </w:pPr>
       <w:r>
-        <w:t xml:space="preserve">Hydrograph: 2020 Demand</w:t>
+        <w:t xml:space="preserve">Hydrograph: Current Permitted</w:t>
       </w:r>
     </w:p>
     <w:p>
@@ -9970,7 +9956,7 @@
               <a:graphicData uri="http://schemas.openxmlformats.org/drawingml/2006/picture">
                 <pic:pic>
                   <pic:nvPicPr>
-                    <pic:cNvPr descr="http://deq1.bse.vt.edu:81/data/proj3/out/fig.30daymax_unmet.340406.200.png" id="8" name="Picture"/>
+                    <pic:cNvPr descr="http://deq1.bse.vt.edu:81/data/proj3/out/fig.30daymax_unmet.340406.400.png" id="8" name="Picture"/>
                     <pic:cNvPicPr>
                       <a:picLocks noChangeArrowheads="1" noChangeAspect="1"/>
                     </pic:cNvPicPr>
@@ -10015,7 +10001,7 @@
         <w:t xml:space="preserve">“</w:t>
       </w:r>
       <w:r>
-        <w:t xml:space="preserve">No local facility impoundment for 2020 Demand</w:t>
+        <w:t xml:space="preserve">No local facility impoundment for Current Permitted</w:t>
       </w:r>
       <w:r>
         <w:t xml:space="preserve">”</w:t>
@@ -10027,13 +10013,13 @@
       </w:r>
     </w:p>
     <w:bookmarkEnd w:id="45"/>
-    <w:bookmarkStart w:id="49" w:name="heatmap-current-permitted"/>
+    <w:bookmarkStart w:id="49" w:name="heatmap-proposed-permit"/>
     <w:p>
       <w:pPr>
         <w:pStyle w:val="Titre4"/>
       </w:pPr>
       <w:r>
-        <w:t xml:space="preserve">Heatmap: Current Permitted</w:t>
+        <w:t xml:space="preserve">Heatmap: Proposed Permit</w:t>
       </w:r>
     </w:p>
     <w:p>
@@ -10050,7 +10036,7 @@
               <a:graphicData uri="http://schemas.openxmlformats.org/drawingml/2006/picture">
                 <pic:pic>
                   <pic:nvPicPr>
-                    <pic:cNvPr descr="http://deq1.bse.vt.edu:81/data/proj3/out/fig.unmet_heatmap_amt.340406.400.png" id="10" name="Picture"/>
+                    <pic:cNvPr descr="http://deq1.bse.vt.edu:81/data/proj3/out/fig.unmet_heatmap_amt.340406.600.png" id="10" name="Picture"/>
                     <pic:cNvPicPr>
                       <a:picLocks noChangeArrowheads="1" noChangeAspect="1"/>
                     </pic:cNvPicPr>
@@ -10084,13 +10070,13 @@
       </w:r>
     </w:p>
     <w:bookmarkEnd w:id="49"/>
-    <w:bookmarkStart w:id="53" w:name="hydrograph-current-permitted"/>
+    <w:bookmarkStart w:id="53" w:name="hydrograph-proposed-permit"/>
     <w:p>
       <w:pPr>
         <w:pStyle w:val="Titre4"/>
       </w:pPr>
       <w:r>
-        <w:t xml:space="preserve">Hydrograph: Current Permitted</w:t>
+        <w:t xml:space="preserve">Hydrograph: Proposed Permit</w:t>
       </w:r>
     </w:p>
     <w:p>
@@ -10107,7 +10093,7 @@
               <a:graphicData uri="http://schemas.openxmlformats.org/drawingml/2006/picture">
                 <pic:pic>
                   <pic:nvPicPr>
-                    <pic:cNvPr descr="http://deq1.bse.vt.edu:81/data/proj3/out/fig.30daymax_unmet.340406.400.png" id="12" name="Picture"/>
+                    <pic:cNvPr descr="http://deq1.bse.vt.edu:81/data/proj3/out/fig.30daymax_unmet.340406.600.png" id="12" name="Picture"/>
                     <pic:cNvPicPr>
                       <a:picLocks noChangeArrowheads="1" noChangeAspect="1"/>
                     </pic:cNvPicPr>
@@ -10152,7 +10138,7 @@
         <w:t xml:space="preserve">“</w:t>
       </w:r>
       <w:r>
-        <w:t xml:space="preserve">No local facility impoundment for Current Permitted</w:t>
+        <w:t xml:space="preserve">No local facility impoundment for Proposed Permit</w:t>
       </w:r>
       <w:r>
         <w:t xml:space="preserve">”</w:t>
@@ -10164,13 +10150,13 @@
       </w:r>
     </w:p>
     <w:bookmarkEnd w:id="53"/>
-    <w:bookmarkStart w:id="57" w:name="heatmap-proposed-permit"/>
+    <w:bookmarkStart w:id="57" w:name="heatmap-flow-by-90-updated-met"/>
     <w:p>
       <w:pPr>
         <w:pStyle w:val="Titre4"/>
       </w:pPr>
       <w:r>
-        <w:t xml:space="preserve">Heatmap: Proposed Permit</w:t>
+        <w:t xml:space="preserve">Heatmap: Flow-by 90% (updated met)</w:t>
       </w:r>
     </w:p>
     <w:p>
@@ -10187,7 +10173,7 @@
               <a:graphicData uri="http://schemas.openxmlformats.org/drawingml/2006/picture">
                 <pic:pic>
                   <pic:nvPicPr>
-                    <pic:cNvPr descr="http://deq1.bse.vt.edu:81/data/proj3/out/fig.unmet_heatmap_amt.340406.600.png" id="14" name="Picture"/>
+                    <pic:cNvPr descr="http://deq1.bse.vt.edu:81/data/proj3/out/fig.unmet_heatmap_amt.340406.6001.png" id="14" name="Picture"/>
                     <pic:cNvPicPr>
                       <a:picLocks noChangeArrowheads="1" noChangeAspect="1"/>
                     </pic:cNvPicPr>
@@ -10221,13 +10207,13 @@
       </w:r>
     </w:p>
     <w:bookmarkEnd w:id="57"/>
-    <w:bookmarkStart w:id="61" w:name="hydrograph-proposed-permit"/>
+    <w:bookmarkStart w:id="61" w:name="hydrograph-flow-by-90-updated-met"/>
     <w:p>
       <w:pPr>
         <w:pStyle w:val="Titre4"/>
       </w:pPr>
       <w:r>
-        <w:t xml:space="preserve">Hydrograph: Proposed Permit</w:t>
+        <w:t xml:space="preserve">Hydrograph: Flow-by 90% (updated met)</w:t>
       </w:r>
     </w:p>
     <w:p>
@@ -10244,7 +10230,7 @@
               <a:graphicData uri="http://schemas.openxmlformats.org/drawingml/2006/picture">
                 <pic:pic>
                   <pic:nvPicPr>
-                    <pic:cNvPr descr="http://deq1.bse.vt.edu:81/data/proj3/out/fig.30daymax_unmet.340406.600.png" id="16" name="Picture"/>
+                    <pic:cNvPr descr="http://deq1.bse.vt.edu:81/data/proj3/out/fig.30daymax_unmet.340406.6001.png" id="16" name="Picture"/>
                     <pic:cNvPicPr>
                       <a:picLocks noChangeArrowheads="1" noChangeAspect="1"/>
                     </pic:cNvPicPr>
@@ -10289,7 +10275,7 @@
         <w:t xml:space="preserve">“</w:t>
       </w:r>
       <w:r>
-        <w:t xml:space="preserve">No local facility impoundment for Proposed Permit</w:t>
+        <w:t xml:space="preserve">No local facility impoundment for Flow-by 90% (updated met)</w:t>
       </w:r>
       <w:r>
         <w:t xml:space="preserve">”</w:t>
@@ -10316,13 +10302,13 @@
         <w:t xml:space="preserve">Additional Model Flow Plots:</w:t>
       </w:r>
     </w:p>
-    <w:bookmarkStart w:id="66" w:name="demand"/>
+    <w:bookmarkStart w:id="66" w:name="current-permitted"/>
     <w:p>
       <w:pPr>
         <w:pStyle w:val="Titre4"/>
       </w:pPr>
       <w:r>
-        <w:t xml:space="preserve">2020 Demand :</w:t>
+        <w:t xml:space="preserve">Current Permitted :</w:t>
       </w:r>
     </w:p>
     <w:p>
@@ -10339,7 +10325,7 @@
               <a:graphicData uri="http://schemas.openxmlformats.org/drawingml/2006/picture">
                 <pic:pic>
                   <pic:nvPicPr>
-                    <pic:cNvPr descr="http://deq1.bse.vt.edu:81/data/proj3/out/fdc.337730.200.png" id="18" name="Picture"/>
+                    <pic:cNvPr descr="http://deq1.bse.vt.edu:81/data/proj3/out/fdc.337730.400.png" id="18" name="Picture"/>
                     <pic:cNvPicPr>
                       <a:picLocks noChangeArrowheads="1" noChangeAspect="1"/>
                     </pic:cNvPicPr>
@@ -10373,13 +10359,13 @@
       </w:r>
     </w:p>
     <w:bookmarkEnd w:id="66"/>
-    <w:bookmarkStart w:id="70" w:name="demand-1"/>
+    <w:bookmarkStart w:id="70" w:name="current-permitted-1"/>
     <w:p>
       <w:pPr>
         <w:pStyle w:val="Titre4"/>
       </w:pPr>
       <w:r>
-        <w:t xml:space="preserve">2020 Demand :</w:t>
+        <w:t xml:space="preserve">Current Permitted :</w:t>
       </w:r>
     </w:p>
     <w:p>
@@ -10396,7 +10382,7 @@
               <a:graphicData uri="http://schemas.openxmlformats.org/drawingml/2006/picture">
                 <pic:pic>
                   <pic:nvPicPr>
-                    <pic:cNvPr descr="http://deq1.bse.vt.edu:81/data/proj3/out/hydrograph_dry.337730.200.png" id="20" name="Picture"/>
+                    <pic:cNvPr descr="http://deq1.bse.vt.edu:81/data/proj3/out/hydrograph_dry.337730.400.png" id="20" name="Picture"/>
                     <pic:cNvPicPr>
                       <a:picLocks noChangeArrowheads="1" noChangeAspect="1"/>
                     </pic:cNvPicPr>
@@ -10435,13 +10421,13 @@
       </w:r>
     </w:p>
     <w:bookmarkEnd w:id="70"/>
-    <w:bookmarkStart w:id="74" w:name="current-permitted"/>
+    <w:bookmarkStart w:id="74" w:name="proposed-permit"/>
     <w:p>
       <w:pPr>
         <w:pStyle w:val="Titre4"/>
       </w:pPr>
       <w:r>
-        <w:t xml:space="preserve">Current Permitted :</w:t>
+        <w:t xml:space="preserve">Proposed Permit :</w:t>
       </w:r>
     </w:p>
     <w:p>
@@ -10458,7 +10444,7 @@
               <a:graphicData uri="http://schemas.openxmlformats.org/drawingml/2006/picture">
                 <pic:pic>
                   <pic:nvPicPr>
-                    <pic:cNvPr descr="http://deq1.bse.vt.edu:81/data/proj3/out/fdc.337730.400.png" id="22" name="Picture"/>
+                    <pic:cNvPr descr="http://deq1.bse.vt.edu:81/data/proj3/out/fdc.337730.600.png" id="22" name="Picture"/>
                     <pic:cNvPicPr>
                       <a:picLocks noChangeArrowheads="1" noChangeAspect="1"/>
                     </pic:cNvPicPr>
@@ -10492,13 +10478,13 @@
       </w:r>
     </w:p>
     <w:bookmarkEnd w:id="74"/>
-    <w:bookmarkStart w:id="78" w:name="current-permitted-1"/>
+    <w:bookmarkStart w:id="78" w:name="proposed-permit-1"/>
     <w:p>
       <w:pPr>
         <w:pStyle w:val="Titre4"/>
       </w:pPr>
       <w:r>
-        <w:t xml:space="preserve">Current Permitted :</w:t>
+        <w:t xml:space="preserve">Proposed Permit :</w:t>
       </w:r>
     </w:p>
     <w:p>
@@ -10515,7 +10501,7 @@
               <a:graphicData uri="http://schemas.openxmlformats.org/drawingml/2006/picture">
                 <pic:pic>
                   <pic:nvPicPr>
-                    <pic:cNvPr descr="http://deq1.bse.vt.edu:81/data/proj3/out/hydrograph_dry.337730.400.png" id="24" name="Picture"/>
+                    <pic:cNvPr descr="http://deq1.bse.vt.edu:81/data/proj3/out/hydrograph_dry.337730.600.png" id="24" name="Picture"/>
                     <pic:cNvPicPr>
                       <a:picLocks noChangeArrowheads="1" noChangeAspect="1"/>
                     </pic:cNvPicPr>
@@ -10554,13 +10540,13 @@
       </w:r>
     </w:p>
     <w:bookmarkEnd w:id="78"/>
-    <w:bookmarkStart w:id="82" w:name="proposed-permit"/>
+    <w:bookmarkStart w:id="82" w:name="flow-by-90-updated-met"/>
     <w:p>
       <w:pPr>
         <w:pStyle w:val="Titre4"/>
       </w:pPr>
       <w:r>
-        <w:t xml:space="preserve">Proposed Permit :</w:t>
+        <w:t xml:space="preserve">Flow-by 90% (updated met) :</w:t>
       </w:r>
     </w:p>
     <w:p>
@@ -10577,7 +10563,7 @@
               <a:graphicData uri="http://schemas.openxmlformats.org/drawingml/2006/picture">
                 <pic:pic>
                   <pic:nvPicPr>
-                    <pic:cNvPr descr="http://deq1.bse.vt.edu:81/data/proj3/out/fdc.337730.600.png" id="26" name="Picture"/>
+                    <pic:cNvPr descr="http://deq1.bse.vt.edu:81/data/proj3/out/fdc.337730.6001.png" id="26" name="Picture"/>
                     <pic:cNvPicPr>
                       <a:picLocks noChangeArrowheads="1" noChangeAspect="1"/>
                     </pic:cNvPicPr>
@@ -10611,13 +10597,13 @@
       </w:r>
     </w:p>
     <w:bookmarkEnd w:id="82"/>
-    <w:bookmarkStart w:id="86" w:name="proposed-permit-1"/>
+    <w:bookmarkStart w:id="86" w:name="flow-by-90-updated-met-1"/>
     <w:p>
       <w:pPr>
         <w:pStyle w:val="Titre4"/>
       </w:pPr>
       <w:r>
-        <w:t xml:space="preserve">Proposed Permit :</w:t>
+        <w:t xml:space="preserve">Flow-by 90% (updated met) :</w:t>
       </w:r>
     </w:p>
     <w:p>
@@ -10634,7 +10620,7 @@
               <a:graphicData uri="http://schemas.openxmlformats.org/drawingml/2006/picture">
                 <pic:pic>
                   <pic:nvPicPr>
-                    <pic:cNvPr descr="http://deq1.bse.vt.edu:81/data/proj3/out/hydrograph_dry.337730.600.png" id="28" name="Picture"/>
+                    <pic:cNvPr descr="http://deq1.bse.vt.edu:81/data/proj3/out/hydrograph_dry.337730.6001.png" id="28" name="Picture"/>
                     <pic:cNvPicPr>
                       <a:picLocks noChangeArrowheads="1" noChangeAspect="1"/>
                     </pic:cNvPicPr>
@@ -11214,7 +11200,7 @@
               <a:graphicData uri="http://schemas.openxmlformats.org/drawingml/2006/picture">
                 <pic:pic>
                   <pic:nvPicPr>
-                    <pic:cNvPr descr="http://deq1.bse.vt.edu:81/data/proj3/out/fig.elfgen.6835768.png" id="30" name="Picture"/>
+                    <pic:cNvPr descr="http://deq1.bse.vt.edu:81/data/proj3/out/fig.elfgen.6519000.png" id="30" name="Picture"/>
                     <pic:cNvPicPr>
                       <a:picLocks noChangeArrowheads="1" noChangeAspect="1"/>
                     </pic:cNvPicPr>
@@ -11293,7 +11279,7 @@
       </w:tblGrid>
       <w:tr>
         <w:trPr>
-          <w:trHeight w:val="612" w:hRule="auto"/>
+          <w:trHeight w:val="617" w:hRule="auto"/>
           <w:tblHeader/>
         </w:trPr>
         header1
@@ -11381,7 +11367,7 @@
                 <w:szCs w:val="22"/>
                 <w:color w:val="000000"/>
               </w:rPr>
-              <w:t xml:space="preserve">2020 Demand</w:t>
+              <w:t xml:space="preserve">Current Permitted</w:t>
             </w:r>
           </w:p>
         </w:tc>
@@ -11425,7 +11411,7 @@
                 <w:szCs w:val="22"/>
                 <w:color w:val="000000"/>
               </w:rPr>
-              <w:t xml:space="preserve">Current Permitted</w:t>
+              <w:t xml:space="preserve">Proposed Permit</w:t>
             </w:r>
           </w:p>
         </w:tc>
@@ -11469,7 +11455,7 @@
                 <w:szCs w:val="22"/>
                 <w:color w:val="000000"/>
               </w:rPr>
-              <w:t xml:space="preserve">Proposed Permit</w:t>
+              <w:t xml:space="preserve">Flow-by 90% (updated met)</w:t>
             </w:r>
           </w:p>
         </w:tc>
@@ -11563,7 +11549,7 @@
                 <w:szCs w:val="18"/>
                 <w:color w:val="000000"/>
               </w:rPr>
-              <w:t xml:space="preserve">1</w:t>
+              <w:t xml:space="preserve">2</w:t>
             </w:r>
           </w:p>
         </w:tc>
@@ -11745,7 +11731,7 @@
                 <w:szCs w:val="18"/>
                 <w:color w:val="000000"/>
               </w:rPr>
-              <w:t xml:space="preserve">0.01</w:t>
+              <w:t xml:space="preserve">0.02</w:t>
             </w:r>
           </w:p>
         </w:tc>
@@ -11927,7 +11913,7 @@
                 <w:szCs w:val="18"/>
                 <w:color w:val="000000"/>
               </w:rPr>
-              <w:t xml:space="preserve">15.88</w:t>
+              <w:t xml:space="preserve">21.74</w:t>
             </w:r>
           </w:p>
         </w:tc>
@@ -12015,7 +12001,7 @@
                 <w:szCs w:val="18"/>
                 <w:color w:val="000000"/>
               </w:rPr>
-              <w:t xml:space="preserve">21.74</w:t>
+              <w:t xml:space="preserve">21.73</w:t>
             </w:r>
           </w:p>
         </w:tc>
@@ -12291,7 +12277,7 @@
                 <w:szCs w:val="18"/>
                 <w:color w:val="000000"/>
               </w:rPr>
-              <w:t xml:space="preserve">-0.13</w:t>
+              <w:t xml:space="preserve">-0.15</w:t>
             </w:r>
           </w:p>
         </w:tc>

</xml_diff>